<commit_message>
final assingment for CS 571
</commit_message>
<xml_diff>
--- a/Software Engineering/Assignments/HW1_MilsonMunakami.docx
+++ b/Software Engineering/Assignments/HW1_MilsonMunakami.docx
@@ -16,6 +16,36 @@
     </w:p>
     <w:p>
       <w:pPr>
+        <w:pStyle w:val="ListParagraph"/>
+        <w:numPr>
+          <w:ilvl w:val="0"/>
+          <w:numId w:val="4"/>
+        </w:numPr>
+        <w:spacing w:before="120"/>
+      </w:pPr>
+      <w:r>
+        <w:t>I ad</w:t>
+      </w:r>
+      <w:r>
+        <w:t>d</w:t>
+      </w:r>
+      <w:r>
+        <w:t xml:space="preserve"> a New Item class with all instance variables and getter and setter where needed for them to encapsulate those private variables from external classes.</w:t>
+      </w:r>
+      <w:r>
+        <w:t xml:space="preserve"> Also, I add new Test package and appropriate </w:t>
+      </w:r>
+      <w:proofErr w:type="spellStart"/>
+      <w:r>
+        <w:t>jUnit</w:t>
+      </w:r>
+      <w:proofErr w:type="spellEnd"/>
+      <w:r>
+        <w:t xml:space="preserve"> Test Class with test cases.</w:t>
+      </w:r>
+    </w:p>
+    <w:p>
+      <w:pPr>
         <w:numPr>
           <w:ilvl w:val="0"/>
           <w:numId w:val="1"/>
@@ -25,6 +55,34 @@
       <w:r>
         <w:t xml:space="preserve">Update the Sale class to support different discounts for seniors and preferred customers. Update your test program with appropriate new test cases. Your program must use switch (case) statement(s). </w:t>
       </w:r>
+    </w:p>
+    <w:p>
+      <w:pPr>
+        <w:pStyle w:val="ListParagraph"/>
+        <w:numPr>
+          <w:ilvl w:val="0"/>
+          <w:numId w:val="4"/>
+        </w:numPr>
+        <w:spacing w:before="120"/>
+      </w:pPr>
+      <w:r>
+        <w:t>I create an Enumeration Class to check the Customer Type and based on that I switch over the Condition to check and verify applicable the discount rates.</w:t>
+      </w:r>
+    </w:p>
+    <w:p>
+      <w:pPr>
+        <w:pStyle w:val="ListParagraph"/>
+        <w:spacing w:before="120"/>
+      </w:pPr>
+      <w:r>
+        <w:t>Also, I added Test class and cases for calculation and methods.</w:t>
+      </w:r>
+    </w:p>
+    <w:p>
+      <w:pPr>
+        <w:spacing w:before="120"/>
+        <w:ind w:left="360"/>
+      </w:pPr>
     </w:p>
     <w:p>
       <w:pPr>
@@ -43,6 +101,76 @@
     </w:p>
     <w:p>
       <w:pPr>
+        <w:pStyle w:val="ListParagraph"/>
+        <w:numPr>
+          <w:ilvl w:val="0"/>
+          <w:numId w:val="4"/>
+        </w:numPr>
+        <w:spacing w:before="120"/>
+      </w:pPr>
+      <w:r>
+        <w:t>I check the current day of the week and</w:t>
+      </w:r>
+      <w:r>
+        <w:t xml:space="preserve"> compare it with today’s name. Then, based</w:t>
+      </w:r>
+      <w:r>
+        <w:t xml:space="preserve"> on that condition</w:t>
+      </w:r>
+      <w:r>
+        <w:t xml:space="preserve"> I</w:t>
+      </w:r>
+      <w:r>
+        <w:t xml:space="preserve"> make assumption</w:t>
+      </w:r>
+      <w:r>
+        <w:t xml:space="preserve"> that</w:t>
+      </w:r>
+      <w:r>
+        <w:t xml:space="preserve"> it will give </w:t>
+      </w:r>
+      <w:r>
+        <w:rPr>
+          <w:b/>
+        </w:rPr>
+        <w:t>0.10</w:t>
+      </w:r>
+      <w:r>
+        <w:t xml:space="preserve"> discount rate that day fo</w:t>
+      </w:r>
+      <w:r>
+        <w:t>r</w:t>
+      </w:r>
+      <w:r>
+        <w:t xml:space="preserve"> </w:t>
+      </w:r>
+      <w:r>
+        <w:rPr>
+          <w:b/>
+        </w:rPr>
+        <w:t>SENIORS</w:t>
+      </w:r>
+      <w:r>
+        <w:t xml:space="preserve"> </w:t>
+      </w:r>
+      <w:r>
+        <w:t>members only whereas by</w:t>
+      </w:r>
+      <w:r>
+        <w:t xml:space="preserve"> default </w:t>
+      </w:r>
+      <w:r>
+        <w:rPr>
+          <w:b/>
+        </w:rPr>
+        <w:t>0.05</w:t>
+      </w:r>
+      <w:r>
+        <w:t xml:space="preserve"> for other days and other customer types.</w:t>
+      </w:r>
+    </w:p>
+    <w:p>
+      <w:pPr>
         <w:numPr>
           <w:ilvl w:val="0"/>
           <w:numId w:val="1"/>
@@ -51,6 +179,84 @@
       </w:pPr>
       <w:r>
         <w:t xml:space="preserve">Refactor your program for (3) to eliminate the switch statement(s) by using polymorphism, and retest your program. </w:t>
+      </w:r>
+    </w:p>
+    <w:p>
+      <w:pPr>
+        <w:pStyle w:val="ListParagraph"/>
+        <w:numPr>
+          <w:ilvl w:val="0"/>
+          <w:numId w:val="4"/>
+        </w:numPr>
+        <w:spacing w:before="120"/>
+      </w:pPr>
+      <w:r>
+        <w:t xml:space="preserve">I create new </w:t>
+      </w:r>
+      <w:r>
+        <w:rPr>
+          <w:b/>
+        </w:rPr>
+        <w:t>Customer Class</w:t>
+      </w:r>
+      <w:r>
+        <w:t xml:space="preserve"> </w:t>
+      </w:r>
+      <w:r>
+        <w:t>and</w:t>
+      </w:r>
+      <w:r>
+        <w:t xml:space="preserve"> separat</w:t>
+      </w:r>
+      <w:r>
+        <w:t>e</w:t>
+      </w:r>
+      <w:r>
+        <w:t xml:space="preserve"> the </w:t>
+      </w:r>
+      <w:r>
+        <w:rPr>
+          <w:b/>
+        </w:rPr>
+        <w:t>Calculation</w:t>
+      </w:r>
+      <w:r>
+        <w:rPr>
+          <w:b/>
+        </w:rPr>
+        <w:t xml:space="preserve"> </w:t>
+      </w:r>
+      <w:r>
+        <w:rPr>
+          <w:b/>
+        </w:rPr>
+        <w:t xml:space="preserve">of </w:t>
+      </w:r>
+      <w:r>
+        <w:rPr>
+          <w:b/>
+        </w:rPr>
+        <w:t>the discount rate</w:t>
+      </w:r>
+      <w:r>
+        <w:t xml:space="preserve"> based on </w:t>
+      </w:r>
+      <w:proofErr w:type="spellStart"/>
+      <w:r>
+        <w:t>CustomerType</w:t>
+      </w:r>
+      <w:proofErr w:type="spellEnd"/>
+      <w:r>
+        <w:t xml:space="preserve"> and day of the week</w:t>
+      </w:r>
+      <w:r>
+        <w:t xml:space="preserve"> </w:t>
+      </w:r>
+      <w:r>
+        <w:t xml:space="preserve">part </w:t>
+      </w:r>
+      <w:r>
+        <w:t>from Sales Class to this new Class.</w:t>
       </w:r>
     </w:p>
     <w:p>
@@ -75,9 +281,72 @@
       </w:r>
     </w:p>
     <w:p>
+      <w:pPr>
+        <w:pStyle w:val="ListParagraph"/>
+        <w:numPr>
+          <w:ilvl w:val="0"/>
+          <w:numId w:val="4"/>
+        </w:numPr>
+        <w:spacing w:before="120"/>
+      </w:pPr>
+      <w:r>
+        <w:t xml:space="preserve">I </w:t>
+      </w:r>
+      <w:r>
+        <w:t>check the number of items</w:t>
+      </w:r>
+      <w:r>
+        <w:t xml:space="preserve"> using count to check whether the same item name </w:t>
+      </w:r>
+      <w:r>
+        <w:t>exist</w:t>
+      </w:r>
+      <w:r>
+        <w:t xml:space="preserve"> on the added item </w:t>
+      </w:r>
+      <w:r>
+        <w:t xml:space="preserve">list </w:t>
+      </w:r>
+      <w:r>
+        <w:t>of the customer’s cart or not and then</w:t>
+      </w:r>
+      <w:r>
+        <w:t xml:space="preserve"> for every items after second gi</w:t>
+      </w:r>
+      <w:r>
+        <w:t xml:space="preserve">ve it rate of 0.5(half) of the original price. </w:t>
+      </w:r>
       <w:bookmarkStart w:id="0" w:name="_GoBack"/>
       <w:bookmarkEnd w:id="0"/>
     </w:p>
+    <w:p>
+      <w:pPr>
+        <w:pStyle w:val="ListParagraph"/>
+        <w:spacing w:before="120"/>
+      </w:pPr>
+      <w:r>
+        <w:t>For example, purpose for now I did allow this rule to “</w:t>
+      </w:r>
+      <w:r>
+        <w:rPr>
+          <w:b/>
+        </w:rPr>
+        <w:t>iPhone</w:t>
+      </w:r>
+      <w:r>
+        <w:t>” item.</w:t>
+      </w:r>
+      <w:r>
+        <w:t xml:space="preserve"> So if cart contains more than 2 items it will give discount of half of original price.</w:t>
+      </w:r>
+    </w:p>
+    <w:p>
+      <w:pPr>
+        <w:pStyle w:val="ListParagraph"/>
+        <w:spacing w:before="120"/>
+      </w:pPr>
+    </w:p>
+    <w:p/>
     <w:sectPr>
       <w:pgSz w:w="12240" w:h="15840"/>
       <w:pgMar w:top="1440" w:right="1440" w:bottom="1440" w:left="1440" w:header="720" w:footer="720" w:gutter="0"/>
@@ -91,6 +360,118 @@
 <file path=word/numbering.xml><?xml version="1.0" encoding="utf-8"?>
 <w:numbering xmlns:wpc="http://schemas.microsoft.com/office/word/2010/wordprocessingCanvas" xmlns:mc="http://schemas.openxmlformats.org/markup-compatibility/2006" xmlns:o="urn:schemas-microsoft-com:office:office" xmlns:r="http://schemas.openxmlformats.org/officeDocument/2006/relationships" xmlns:m="http://schemas.openxmlformats.org/officeDocument/2006/math" xmlns:v="urn:schemas-microsoft-com:vml" xmlns:wp14="http://schemas.microsoft.com/office/word/2010/wordprocessingDrawing" xmlns:wp="http://schemas.openxmlformats.org/drawingml/2006/wordprocessingDrawing" xmlns:w10="urn:schemas-microsoft-com:office:word" xmlns:w="http://schemas.openxmlformats.org/wordprocessingml/2006/main" xmlns:w14="http://schemas.microsoft.com/office/word/2010/wordml" xmlns:w15="http://schemas.microsoft.com/office/word/2012/wordml" xmlns:wpg="http://schemas.microsoft.com/office/word/2010/wordprocessingGroup" xmlns:wpi="http://schemas.microsoft.com/office/word/2010/wordprocessingInk" xmlns:wne="http://schemas.microsoft.com/office/word/2006/wordml" xmlns:wps="http://schemas.microsoft.com/office/word/2010/wordprocessingShape" mc:Ignorable="w14 w15 wp14">
   <w:abstractNum w:abstractNumId="0">
+    <w:nsid w:val="30F61483"/>
+    <w:multiLevelType w:val="hybridMultilevel"/>
+    <w:tmpl w:val="EEBEB3D2"/>
+    <w:lvl w:ilvl="0" w:tplc="3D2E5E80">
+      <w:numFmt w:val="bullet"/>
+      <w:lvlText w:val="-"/>
+      <w:lvlJc w:val="left"/>
+      <w:pPr>
+        <w:ind w:left="720" w:hanging="360"/>
+      </w:pPr>
+      <w:rPr>
+        <w:rFonts w:ascii="Times New Roman" w:eastAsia="Times New Roman" w:hAnsi="Times New Roman" w:cs="Times New Roman" w:hint="default"/>
+      </w:rPr>
+    </w:lvl>
+    <w:lvl w:ilvl="1" w:tplc="04090003" w:tentative="1">
+      <w:start w:val="1"/>
+      <w:numFmt w:val="bullet"/>
+      <w:lvlText w:val="o"/>
+      <w:lvlJc w:val="left"/>
+      <w:pPr>
+        <w:ind w:left="1440" w:hanging="360"/>
+      </w:pPr>
+      <w:rPr>
+        <w:rFonts w:ascii="Courier New" w:hAnsi="Courier New" w:cs="Courier New" w:hint="default"/>
+      </w:rPr>
+    </w:lvl>
+    <w:lvl w:ilvl="2" w:tplc="04090005" w:tentative="1">
+      <w:start w:val="1"/>
+      <w:numFmt w:val="bullet"/>
+      <w:lvlText w:val=""/>
+      <w:lvlJc w:val="left"/>
+      <w:pPr>
+        <w:ind w:left="2160" w:hanging="360"/>
+      </w:pPr>
+      <w:rPr>
+        <w:rFonts w:ascii="Wingdings" w:hAnsi="Wingdings" w:hint="default"/>
+      </w:rPr>
+    </w:lvl>
+    <w:lvl w:ilvl="3" w:tplc="04090001" w:tentative="1">
+      <w:start w:val="1"/>
+      <w:numFmt w:val="bullet"/>
+      <w:lvlText w:val=""/>
+      <w:lvlJc w:val="left"/>
+      <w:pPr>
+        <w:ind w:left="2880" w:hanging="360"/>
+      </w:pPr>
+      <w:rPr>
+        <w:rFonts w:ascii="Symbol" w:hAnsi="Symbol" w:hint="default"/>
+      </w:rPr>
+    </w:lvl>
+    <w:lvl w:ilvl="4" w:tplc="04090003" w:tentative="1">
+      <w:start w:val="1"/>
+      <w:numFmt w:val="bullet"/>
+      <w:lvlText w:val="o"/>
+      <w:lvlJc w:val="left"/>
+      <w:pPr>
+        <w:ind w:left="3600" w:hanging="360"/>
+      </w:pPr>
+      <w:rPr>
+        <w:rFonts w:ascii="Courier New" w:hAnsi="Courier New" w:cs="Courier New" w:hint="default"/>
+      </w:rPr>
+    </w:lvl>
+    <w:lvl w:ilvl="5" w:tplc="04090005" w:tentative="1">
+      <w:start w:val="1"/>
+      <w:numFmt w:val="bullet"/>
+      <w:lvlText w:val=""/>
+      <w:lvlJc w:val="left"/>
+      <w:pPr>
+        <w:ind w:left="4320" w:hanging="360"/>
+      </w:pPr>
+      <w:rPr>
+        <w:rFonts w:ascii="Wingdings" w:hAnsi="Wingdings" w:hint="default"/>
+      </w:rPr>
+    </w:lvl>
+    <w:lvl w:ilvl="6" w:tplc="04090001" w:tentative="1">
+      <w:start w:val="1"/>
+      <w:numFmt w:val="bullet"/>
+      <w:lvlText w:val=""/>
+      <w:lvlJc w:val="left"/>
+      <w:pPr>
+        <w:ind w:left="5040" w:hanging="360"/>
+      </w:pPr>
+      <w:rPr>
+        <w:rFonts w:ascii="Symbol" w:hAnsi="Symbol" w:hint="default"/>
+      </w:rPr>
+    </w:lvl>
+    <w:lvl w:ilvl="7" w:tplc="04090003" w:tentative="1">
+      <w:start w:val="1"/>
+      <w:numFmt w:val="bullet"/>
+      <w:lvlText w:val="o"/>
+      <w:lvlJc w:val="left"/>
+      <w:pPr>
+        <w:ind w:left="5760" w:hanging="360"/>
+      </w:pPr>
+      <w:rPr>
+        <w:rFonts w:ascii="Courier New" w:hAnsi="Courier New" w:cs="Courier New" w:hint="default"/>
+      </w:rPr>
+    </w:lvl>
+    <w:lvl w:ilvl="8" w:tplc="04090005" w:tentative="1">
+      <w:start w:val="1"/>
+      <w:numFmt w:val="bullet"/>
+      <w:lvlText w:val=""/>
+      <w:lvlJc w:val="left"/>
+      <w:pPr>
+        <w:ind w:left="6480" w:hanging="360"/>
+      </w:pPr>
+      <w:rPr>
+        <w:rFonts w:ascii="Wingdings" w:hAnsi="Wingdings" w:hint="default"/>
+      </w:rPr>
+    </w:lvl>
+  </w:abstractNum>
+  <w:abstractNum w:abstractNumId="1">
     <w:nsid w:val="5441030B"/>
     <w:multiLevelType w:val="hybridMultilevel"/>
     <w:tmpl w:val="42505FC4"/>
@@ -179,8 +560,232 @@
       </w:pPr>
     </w:lvl>
   </w:abstractNum>
+  <w:abstractNum w:abstractNumId="2">
+    <w:nsid w:val="75087548"/>
+    <w:multiLevelType w:val="hybridMultilevel"/>
+    <w:tmpl w:val="D0AE35EA"/>
+    <w:lvl w:ilvl="0" w:tplc="A1167B3A">
+      <w:numFmt w:val="bullet"/>
+      <w:lvlText w:val=""/>
+      <w:lvlJc w:val="left"/>
+      <w:pPr>
+        <w:ind w:left="1080" w:hanging="360"/>
+      </w:pPr>
+      <w:rPr>
+        <w:rFonts w:ascii="Wingdings" w:eastAsia="Times New Roman" w:hAnsi="Wingdings" w:cs="Times New Roman" w:hint="default"/>
+      </w:rPr>
+    </w:lvl>
+    <w:lvl w:ilvl="1" w:tplc="04090003" w:tentative="1">
+      <w:start w:val="1"/>
+      <w:numFmt w:val="bullet"/>
+      <w:lvlText w:val="o"/>
+      <w:lvlJc w:val="left"/>
+      <w:pPr>
+        <w:ind w:left="1800" w:hanging="360"/>
+      </w:pPr>
+      <w:rPr>
+        <w:rFonts w:ascii="Courier New" w:hAnsi="Courier New" w:cs="Courier New" w:hint="default"/>
+      </w:rPr>
+    </w:lvl>
+    <w:lvl w:ilvl="2" w:tplc="04090005" w:tentative="1">
+      <w:start w:val="1"/>
+      <w:numFmt w:val="bullet"/>
+      <w:lvlText w:val=""/>
+      <w:lvlJc w:val="left"/>
+      <w:pPr>
+        <w:ind w:left="2520" w:hanging="360"/>
+      </w:pPr>
+      <w:rPr>
+        <w:rFonts w:ascii="Wingdings" w:hAnsi="Wingdings" w:hint="default"/>
+      </w:rPr>
+    </w:lvl>
+    <w:lvl w:ilvl="3" w:tplc="04090001" w:tentative="1">
+      <w:start w:val="1"/>
+      <w:numFmt w:val="bullet"/>
+      <w:lvlText w:val=""/>
+      <w:lvlJc w:val="left"/>
+      <w:pPr>
+        <w:ind w:left="3240" w:hanging="360"/>
+      </w:pPr>
+      <w:rPr>
+        <w:rFonts w:ascii="Symbol" w:hAnsi="Symbol" w:hint="default"/>
+      </w:rPr>
+    </w:lvl>
+    <w:lvl w:ilvl="4" w:tplc="04090003" w:tentative="1">
+      <w:start w:val="1"/>
+      <w:numFmt w:val="bullet"/>
+      <w:lvlText w:val="o"/>
+      <w:lvlJc w:val="left"/>
+      <w:pPr>
+        <w:ind w:left="3960" w:hanging="360"/>
+      </w:pPr>
+      <w:rPr>
+        <w:rFonts w:ascii="Courier New" w:hAnsi="Courier New" w:cs="Courier New" w:hint="default"/>
+      </w:rPr>
+    </w:lvl>
+    <w:lvl w:ilvl="5" w:tplc="04090005" w:tentative="1">
+      <w:start w:val="1"/>
+      <w:numFmt w:val="bullet"/>
+      <w:lvlText w:val=""/>
+      <w:lvlJc w:val="left"/>
+      <w:pPr>
+        <w:ind w:left="4680" w:hanging="360"/>
+      </w:pPr>
+      <w:rPr>
+        <w:rFonts w:ascii="Wingdings" w:hAnsi="Wingdings" w:hint="default"/>
+      </w:rPr>
+    </w:lvl>
+    <w:lvl w:ilvl="6" w:tplc="04090001" w:tentative="1">
+      <w:start w:val="1"/>
+      <w:numFmt w:val="bullet"/>
+      <w:lvlText w:val=""/>
+      <w:lvlJc w:val="left"/>
+      <w:pPr>
+        <w:ind w:left="5400" w:hanging="360"/>
+      </w:pPr>
+      <w:rPr>
+        <w:rFonts w:ascii="Symbol" w:hAnsi="Symbol" w:hint="default"/>
+      </w:rPr>
+    </w:lvl>
+    <w:lvl w:ilvl="7" w:tplc="04090003" w:tentative="1">
+      <w:start w:val="1"/>
+      <w:numFmt w:val="bullet"/>
+      <w:lvlText w:val="o"/>
+      <w:lvlJc w:val="left"/>
+      <w:pPr>
+        <w:ind w:left="6120" w:hanging="360"/>
+      </w:pPr>
+      <w:rPr>
+        <w:rFonts w:ascii="Courier New" w:hAnsi="Courier New" w:cs="Courier New" w:hint="default"/>
+      </w:rPr>
+    </w:lvl>
+    <w:lvl w:ilvl="8" w:tplc="04090005" w:tentative="1">
+      <w:start w:val="1"/>
+      <w:numFmt w:val="bullet"/>
+      <w:lvlText w:val=""/>
+      <w:lvlJc w:val="left"/>
+      <w:pPr>
+        <w:ind w:left="6840" w:hanging="360"/>
+      </w:pPr>
+      <w:rPr>
+        <w:rFonts w:ascii="Wingdings" w:hAnsi="Wingdings" w:hint="default"/>
+      </w:rPr>
+    </w:lvl>
+  </w:abstractNum>
+  <w:abstractNum w:abstractNumId="3">
+    <w:nsid w:val="7DFA22A8"/>
+    <w:multiLevelType w:val="hybridMultilevel"/>
+    <w:tmpl w:val="D036581C"/>
+    <w:lvl w:ilvl="0" w:tplc="26A4D21A">
+      <w:numFmt w:val="bullet"/>
+      <w:lvlText w:val=""/>
+      <w:lvlJc w:val="left"/>
+      <w:pPr>
+        <w:ind w:left="720" w:hanging="360"/>
+      </w:pPr>
+      <w:rPr>
+        <w:rFonts w:ascii="Wingdings" w:eastAsia="Times New Roman" w:hAnsi="Wingdings" w:cs="Times New Roman" w:hint="default"/>
+      </w:rPr>
+    </w:lvl>
+    <w:lvl w:ilvl="1" w:tplc="04090003" w:tentative="1">
+      <w:start w:val="1"/>
+      <w:numFmt w:val="bullet"/>
+      <w:lvlText w:val="o"/>
+      <w:lvlJc w:val="left"/>
+      <w:pPr>
+        <w:ind w:left="1440" w:hanging="360"/>
+      </w:pPr>
+      <w:rPr>
+        <w:rFonts w:ascii="Courier New" w:hAnsi="Courier New" w:cs="Courier New" w:hint="default"/>
+      </w:rPr>
+    </w:lvl>
+    <w:lvl w:ilvl="2" w:tplc="04090005" w:tentative="1">
+      <w:start w:val="1"/>
+      <w:numFmt w:val="bullet"/>
+      <w:lvlText w:val=""/>
+      <w:lvlJc w:val="left"/>
+      <w:pPr>
+        <w:ind w:left="2160" w:hanging="360"/>
+      </w:pPr>
+      <w:rPr>
+        <w:rFonts w:ascii="Wingdings" w:hAnsi="Wingdings" w:hint="default"/>
+      </w:rPr>
+    </w:lvl>
+    <w:lvl w:ilvl="3" w:tplc="04090001" w:tentative="1">
+      <w:start w:val="1"/>
+      <w:numFmt w:val="bullet"/>
+      <w:lvlText w:val=""/>
+      <w:lvlJc w:val="left"/>
+      <w:pPr>
+        <w:ind w:left="2880" w:hanging="360"/>
+      </w:pPr>
+      <w:rPr>
+        <w:rFonts w:ascii="Symbol" w:hAnsi="Symbol" w:hint="default"/>
+      </w:rPr>
+    </w:lvl>
+    <w:lvl w:ilvl="4" w:tplc="04090003" w:tentative="1">
+      <w:start w:val="1"/>
+      <w:numFmt w:val="bullet"/>
+      <w:lvlText w:val="o"/>
+      <w:lvlJc w:val="left"/>
+      <w:pPr>
+        <w:ind w:left="3600" w:hanging="360"/>
+      </w:pPr>
+      <w:rPr>
+        <w:rFonts w:ascii="Courier New" w:hAnsi="Courier New" w:cs="Courier New" w:hint="default"/>
+      </w:rPr>
+    </w:lvl>
+    <w:lvl w:ilvl="5" w:tplc="04090005" w:tentative="1">
+      <w:start w:val="1"/>
+      <w:numFmt w:val="bullet"/>
+      <w:lvlText w:val=""/>
+      <w:lvlJc w:val="left"/>
+      <w:pPr>
+        <w:ind w:left="4320" w:hanging="360"/>
+      </w:pPr>
+      <w:rPr>
+        <w:rFonts w:ascii="Wingdings" w:hAnsi="Wingdings" w:hint="default"/>
+      </w:rPr>
+    </w:lvl>
+    <w:lvl w:ilvl="6" w:tplc="04090001" w:tentative="1">
+      <w:start w:val="1"/>
+      <w:numFmt w:val="bullet"/>
+      <w:lvlText w:val=""/>
+      <w:lvlJc w:val="left"/>
+      <w:pPr>
+        <w:ind w:left="5040" w:hanging="360"/>
+      </w:pPr>
+      <w:rPr>
+        <w:rFonts w:ascii="Symbol" w:hAnsi="Symbol" w:hint="default"/>
+      </w:rPr>
+    </w:lvl>
+    <w:lvl w:ilvl="7" w:tplc="04090003" w:tentative="1">
+      <w:start w:val="1"/>
+      <w:numFmt w:val="bullet"/>
+      <w:lvlText w:val="o"/>
+      <w:lvlJc w:val="left"/>
+      <w:pPr>
+        <w:ind w:left="5760" w:hanging="360"/>
+      </w:pPr>
+      <w:rPr>
+        <w:rFonts w:ascii="Courier New" w:hAnsi="Courier New" w:cs="Courier New" w:hint="default"/>
+      </w:rPr>
+    </w:lvl>
+    <w:lvl w:ilvl="8" w:tplc="04090005" w:tentative="1">
+      <w:start w:val="1"/>
+      <w:numFmt w:val="bullet"/>
+      <w:lvlText w:val=""/>
+      <w:lvlJc w:val="left"/>
+      <w:pPr>
+        <w:ind w:left="6480" w:hanging="360"/>
+      </w:pPr>
+      <w:rPr>
+        <w:rFonts w:ascii="Wingdings" w:hAnsi="Wingdings" w:hint="default"/>
+      </w:rPr>
+    </w:lvl>
+  </w:abstractNum>
   <w:num w:numId="1">
-    <w:abstractNumId w:val="0"/>
+    <w:abstractNumId w:val="1"/>
     <w:lvlOverride w:ilvl="0">
       <w:startOverride w:val="1"/>
     </w:lvlOverride>
@@ -208,6 +813,15 @@
     <w:lvlOverride w:ilvl="8">
       <w:startOverride w:val="1"/>
     </w:lvlOverride>
+  </w:num>
+  <w:num w:numId="2">
+    <w:abstractNumId w:val="0"/>
+  </w:num>
+  <w:num w:numId="3">
+    <w:abstractNumId w:val="2"/>
+  </w:num>
+  <w:num w:numId="4">
+    <w:abstractNumId w:val="3"/>
   </w:num>
 </w:numbering>
 </file>
@@ -643,6 +1257,17 @@
     <w:semiHidden/>
     <w:unhideWhenUsed/>
   </w:style>
+  <w:style w:type="paragraph" w:styleId="ListParagraph">
+    <w:name w:val="List Paragraph"/>
+    <w:basedOn w:val="Normal"/>
+    <w:uiPriority w:val="34"/>
+    <w:qFormat/>
+    <w:rsid w:val="00AD7188"/>
+    <w:pPr>
+      <w:ind w:left="720"/>
+      <w:contextualSpacing/>
+    </w:pPr>
+  </w:style>
 </w:styles>
 </file>
 

</xml_diff>